<commit_message>
Correções de Apresentação/Formatação ao Caso de Teste
</commit_message>
<xml_diff>
--- a/Artefatos de Documentação/Processo Genérico/6-Verificacao e Validacao/Templates/Caso de Teste.docx
+++ b/Artefatos de Documentação/Processo Genérico/6-Verificacao e Validacao/Templates/Caso de Teste.docx
@@ -52,6 +52,46 @@
     </w:p>
     <w:p>
       <w:pPr>
+        <w:jc w:val="center"/>
+        <w:rPr>
+          <w:rFonts w:ascii="Times New Roman" w:hAnsi="Times New Roman" w:cs="Times New Roman"/>
+          <w:sz w:val="56"/>
+          <w:szCs w:val="56"/>
+        </w:rPr>
+      </w:pPr>
+    </w:p>
+    <w:p>
+      <w:pPr>
+        <w:jc w:val="center"/>
+        <w:rPr>
+          <w:rFonts w:ascii="Times New Roman" w:hAnsi="Times New Roman" w:cs="Times New Roman"/>
+          <w:sz w:val="56"/>
+          <w:szCs w:val="56"/>
+        </w:rPr>
+      </w:pPr>
+    </w:p>
+    <w:p>
+      <w:pPr>
+        <w:jc w:val="center"/>
+        <w:rPr>
+          <w:rFonts w:ascii="Times New Roman" w:hAnsi="Times New Roman" w:cs="Times New Roman"/>
+          <w:sz w:val="56"/>
+          <w:szCs w:val="56"/>
+        </w:rPr>
+      </w:pPr>
+    </w:p>
+    <w:p>
+      <w:pPr>
+        <w:jc w:val="center"/>
+        <w:rPr>
+          <w:rFonts w:ascii="Times New Roman" w:hAnsi="Times New Roman" w:cs="Times New Roman"/>
+          <w:sz w:val="56"/>
+          <w:szCs w:val="56"/>
+        </w:rPr>
+      </w:pPr>
+    </w:p>
+    <w:p>
+      <w:pPr>
         <w:spacing w:before="60" w:after="60"/>
         <w:jc w:val="center"/>
         <w:rPr>
@@ -66,6 +106,42 @@
         </w:rPr>
         <w:t>Projeto: &lt;designação do projeto&gt;</w:t>
       </w:r>
+    </w:p>
+    <w:p>
+      <w:pPr>
+        <w:spacing w:before="60" w:after="60"/>
+        <w:jc w:val="center"/>
+        <w:rPr>
+          <w:rFonts w:ascii="Times New Roman" w:hAnsi="Times New Roman" w:cs="Times New Roman"/>
+        </w:rPr>
+      </w:pPr>
+    </w:p>
+    <w:p>
+      <w:pPr>
+        <w:spacing w:before="60" w:after="60"/>
+        <w:jc w:val="center"/>
+        <w:rPr>
+          <w:rFonts w:ascii="Times New Roman" w:hAnsi="Times New Roman" w:cs="Times New Roman"/>
+        </w:rPr>
+      </w:pPr>
+    </w:p>
+    <w:p>
+      <w:pPr>
+        <w:spacing w:before="60" w:after="60"/>
+        <w:jc w:val="center"/>
+        <w:rPr>
+          <w:rFonts w:ascii="Times New Roman" w:hAnsi="Times New Roman" w:cs="Times New Roman"/>
+        </w:rPr>
+      </w:pPr>
+    </w:p>
+    <w:p>
+      <w:pPr>
+        <w:spacing w:before="60" w:after="60"/>
+        <w:jc w:val="center"/>
+        <w:rPr>
+          <w:rFonts w:ascii="Times New Roman" w:hAnsi="Times New Roman" w:cs="Times New Roman"/>
+        </w:rPr>
+      </w:pPr>
     </w:p>
     <w:p>
       <w:pPr>
@@ -205,14 +281,10 @@
     <w:p>
       <w:pPr>
         <w:pStyle w:val="Ttulo1"/>
-      </w:pPr>
-    </w:p>
-    <w:p>
-      <w:pPr>
-        <w:pStyle w:val="Ttulo1"/>
         <w:jc w:val="center"/>
         <w:rPr>
           <w:rFonts w:ascii="Times New Roman" w:hAnsi="Times New Roman" w:cs="Times New Roman"/>
+          <w:b/>
           <w:color w:val="auto"/>
           <w:sz w:val="36"/>
           <w:szCs w:val="36"/>
@@ -221,14 +293,44 @@
       <w:r>
         <w:rPr>
           <w:rFonts w:ascii="Times New Roman" w:hAnsi="Times New Roman" w:cs="Times New Roman"/>
+          <w:b/>
           <w:color w:val="auto"/>
           <w:sz w:val="36"/>
           <w:szCs w:val="36"/>
         </w:rPr>
-        <w:t>Detalhes do caso de teste</w:t>
+        <w:t>Detalhes do C</w:t>
       </w:r>
-    </w:p>
-    <w:p/>
+      <w:r>
+        <w:rPr>
+          <w:rFonts w:ascii="Times New Roman" w:hAnsi="Times New Roman" w:cs="Times New Roman"/>
+          <w:b/>
+          <w:color w:val="auto"/>
+          <w:sz w:val="36"/>
+          <w:szCs w:val="36"/>
+        </w:rPr>
+        <w:t xml:space="preserve">aso de </w:t>
+      </w:r>
+      <w:r>
+        <w:rPr>
+          <w:rFonts w:ascii="Times New Roman" w:hAnsi="Times New Roman" w:cs="Times New Roman"/>
+          <w:b/>
+          <w:color w:val="auto"/>
+          <w:sz w:val="36"/>
+          <w:szCs w:val="36"/>
+        </w:rPr>
+        <w:t>T</w:t>
+      </w:r>
+      <w:r>
+        <w:rPr>
+          <w:rFonts w:ascii="Times New Roman" w:hAnsi="Times New Roman" w:cs="Times New Roman"/>
+          <w:b/>
+          <w:color w:val="auto"/>
+          <w:sz w:val="36"/>
+          <w:szCs w:val="36"/>
+        </w:rPr>
+        <w:t>este</w:t>
+      </w:r>
+    </w:p>
     <w:tbl>
       <w:tblPr>
         <w:tblStyle w:val="Tabelacomgrade"/>
@@ -237,10 +339,10 @@
         <w:tblLook w:val="04A0" w:firstRow="1" w:lastRow="0" w:firstColumn="1" w:lastColumn="0" w:noHBand="0" w:noVBand="1"/>
       </w:tblPr>
       <w:tblGrid>
-        <w:gridCol w:w="2122"/>
-        <w:gridCol w:w="3543"/>
-        <w:gridCol w:w="2268"/>
-        <w:gridCol w:w="4638"/>
+        <w:gridCol w:w="1980"/>
+        <w:gridCol w:w="2141"/>
+        <w:gridCol w:w="2243"/>
+        <w:gridCol w:w="2555"/>
       </w:tblGrid>
       <w:tr>
         <w:trPr>
@@ -249,16 +351,15 @@
         </w:trPr>
         <w:tc>
           <w:tcPr>
-            <w:tcW w:w="2122" w:type="dxa"/>
-            <w:vAlign w:val="center"/>
-          </w:tcPr>
-          <w:p>
-            <w:pPr>
-              <w:widowControl w:val="0"/>
-              <w:autoSpaceDE w:val="0"/>
-              <w:autoSpaceDN w:val="0"/>
-              <w:adjustRightInd w:val="0"/>
-              <w:ind w:left="102"/>
+            <w:tcW w:w="1980" w:type="dxa"/>
+            <w:vAlign w:val="center"/>
+          </w:tcPr>
+          <w:p>
+            <w:pPr>
+              <w:widowControl w:val="0"/>
+              <w:autoSpaceDE w:val="0"/>
+              <w:autoSpaceDN w:val="0"/>
+              <w:adjustRightInd w:val="0"/>
               <w:rPr>
                 <w:rFonts w:ascii="Times New Roman" w:hAnsi="Times New Roman"/>
                 <w:sz w:val="24"/>
@@ -289,16 +390,15 @@
         </w:tc>
         <w:tc>
           <w:tcPr>
-            <w:tcW w:w="3543" w:type="dxa"/>
-            <w:vAlign w:val="center"/>
-          </w:tcPr>
-          <w:p>
-            <w:pPr>
-              <w:widowControl w:val="0"/>
-              <w:autoSpaceDE w:val="0"/>
-              <w:autoSpaceDN w:val="0"/>
-              <w:adjustRightInd w:val="0"/>
-              <w:ind w:left="142"/>
+            <w:tcW w:w="2141" w:type="dxa"/>
+            <w:vAlign w:val="center"/>
+          </w:tcPr>
+          <w:p>
+            <w:pPr>
+              <w:widowControl w:val="0"/>
+              <w:autoSpaceDE w:val="0"/>
+              <w:autoSpaceDN w:val="0"/>
+              <w:adjustRightInd w:val="0"/>
               <w:rPr>
                 <w:rFonts w:ascii="Times New Roman" w:hAnsi="Times New Roman"/>
                 <w:bCs/>
@@ -317,16 +417,16 @@
         </w:tc>
         <w:tc>
           <w:tcPr>
-            <w:tcW w:w="2268" w:type="dxa"/>
-            <w:vAlign w:val="center"/>
-          </w:tcPr>
-          <w:p>
-            <w:pPr>
-              <w:widowControl w:val="0"/>
-              <w:autoSpaceDE w:val="0"/>
-              <w:autoSpaceDN w:val="0"/>
-              <w:adjustRightInd w:val="0"/>
-              <w:ind w:left="69" w:right="464"/>
+            <w:tcW w:w="2243" w:type="dxa"/>
+            <w:vAlign w:val="center"/>
+          </w:tcPr>
+          <w:p>
+            <w:pPr>
+              <w:widowControl w:val="0"/>
+              <w:autoSpaceDE w:val="0"/>
+              <w:autoSpaceDN w:val="0"/>
+              <w:adjustRightInd w:val="0"/>
+              <w:ind w:right="464"/>
               <w:rPr>
                 <w:rFonts w:ascii="Times New Roman" w:hAnsi="Times New Roman"/>
                 <w:sz w:val="24"/>
@@ -347,16 +447,15 @@
         </w:tc>
         <w:tc>
           <w:tcPr>
-            <w:tcW w:w="4638" w:type="dxa"/>
-            <w:vAlign w:val="center"/>
-          </w:tcPr>
-          <w:p>
-            <w:pPr>
-              <w:widowControl w:val="0"/>
-              <w:autoSpaceDE w:val="0"/>
-              <w:autoSpaceDN w:val="0"/>
-              <w:adjustRightInd w:val="0"/>
-              <w:ind w:left="34"/>
+            <w:tcW w:w="2555" w:type="dxa"/>
+            <w:vAlign w:val="center"/>
+          </w:tcPr>
+          <w:p>
+            <w:pPr>
+              <w:widowControl w:val="0"/>
+              <w:autoSpaceDE w:val="0"/>
+              <w:autoSpaceDN w:val="0"/>
+              <w:adjustRightInd w:val="0"/>
               <w:rPr>
                 <w:rFonts w:ascii="Times New Roman" w:hAnsi="Times New Roman"/>
                 <w:bCs/>
@@ -397,7 +496,7 @@
         </w:trPr>
         <w:tc>
           <w:tcPr>
-            <w:tcW w:w="2122" w:type="dxa"/>
+            <w:tcW w:w="1980" w:type="dxa"/>
             <w:vAlign w:val="center"/>
           </w:tcPr>
           <w:p>
@@ -407,7 +506,6 @@
               <w:autoSpaceDN w:val="0"/>
               <w:adjustRightInd w:val="0"/>
               <w:spacing w:before="56"/>
-              <w:ind w:left="102"/>
               <w:rPr>
                 <w:rFonts w:ascii="Times New Roman" w:hAnsi="Times New Roman"/>
                 <w:sz w:val="24"/>
@@ -438,7 +536,7 @@
         </w:tc>
         <w:tc>
           <w:tcPr>
-            <w:tcW w:w="3543" w:type="dxa"/>
+            <w:tcW w:w="2141" w:type="dxa"/>
             <w:vAlign w:val="center"/>
           </w:tcPr>
           <w:p>
@@ -451,7 +549,6 @@
               <w:autoSpaceDN w:val="0"/>
               <w:adjustRightInd w:val="0"/>
               <w:spacing w:before="56"/>
-              <w:ind w:left="142"/>
               <w:rPr>
                 <w:rFonts w:ascii="Times New Roman" w:hAnsi="Times New Roman"/>
                 <w:bCs/>
@@ -470,7 +567,7 @@
         </w:tc>
         <w:tc>
           <w:tcPr>
-            <w:tcW w:w="2268" w:type="dxa"/>
+            <w:tcW w:w="2243" w:type="dxa"/>
             <w:vAlign w:val="center"/>
           </w:tcPr>
           <w:p>
@@ -483,7 +580,7 @@
               <w:autoSpaceDN w:val="0"/>
               <w:adjustRightInd w:val="0"/>
               <w:spacing w:before="56"/>
-              <w:ind w:left="2418" w:right="464" w:hanging="2276"/>
+              <w:ind w:right="464"/>
               <w:rPr>
                 <w:rFonts w:ascii="Times New Roman" w:hAnsi="Times New Roman"/>
                 <w:sz w:val="24"/>
@@ -514,7 +611,7 @@
         </w:tc>
         <w:tc>
           <w:tcPr>
-            <w:tcW w:w="4638" w:type="dxa"/>
+            <w:tcW w:w="2555" w:type="dxa"/>
             <w:vAlign w:val="center"/>
           </w:tcPr>
           <w:p>
@@ -527,7 +624,6 @@
               <w:autoSpaceDN w:val="0"/>
               <w:adjustRightInd w:val="0"/>
               <w:spacing w:before="56"/>
-              <w:ind w:left="34"/>
               <w:rPr>
                 <w:rFonts w:ascii="Times New Roman" w:hAnsi="Times New Roman"/>
                 <w:bCs/>
@@ -552,7 +648,7 @@
         </w:trPr>
         <w:tc>
           <w:tcPr>
-            <w:tcW w:w="2122" w:type="dxa"/>
+            <w:tcW w:w="1980" w:type="dxa"/>
             <w:vAlign w:val="center"/>
           </w:tcPr>
           <w:p>
@@ -562,7 +658,6 @@
               <w:autoSpaceDN w:val="0"/>
               <w:adjustRightInd w:val="0"/>
               <w:spacing w:before="55"/>
-              <w:ind w:left="102"/>
               <w:rPr>
                 <w:rFonts w:ascii="Times New Roman" w:hAnsi="Times New Roman"/>
                 <w:sz w:val="24"/>
@@ -593,7 +688,7 @@
         </w:tc>
         <w:tc>
           <w:tcPr>
-            <w:tcW w:w="3543" w:type="dxa"/>
+            <w:tcW w:w="2141" w:type="dxa"/>
             <w:vAlign w:val="center"/>
           </w:tcPr>
           <w:p>
@@ -606,7 +701,6 @@
               <w:autoSpaceDN w:val="0"/>
               <w:adjustRightInd w:val="0"/>
               <w:spacing w:before="55"/>
-              <w:ind w:left="142"/>
               <w:rPr>
                 <w:rFonts w:ascii="Times New Roman" w:hAnsi="Times New Roman"/>
                 <w:bCs/>
@@ -625,7 +719,7 @@
         </w:tc>
         <w:tc>
           <w:tcPr>
-            <w:tcW w:w="2268" w:type="dxa"/>
+            <w:tcW w:w="2243" w:type="dxa"/>
             <w:vAlign w:val="center"/>
           </w:tcPr>
           <w:p>
@@ -638,32 +732,22 @@
               <w:autoSpaceDN w:val="0"/>
               <w:adjustRightInd w:val="0"/>
               <w:spacing w:before="55"/>
-              <w:ind w:left="69" w:right="464"/>
-              <w:rPr>
-                <w:rFonts w:ascii="Times New Roman" w:hAnsi="Times New Roman"/>
-                <w:sz w:val="24"/>
-                <w:szCs w:val="24"/>
-              </w:rPr>
-            </w:pPr>
-            <w:r>
-              <w:rPr>
-                <w:rFonts w:ascii="Times New Roman" w:hAnsi="Times New Roman"/>
-                <w:b/>
-                <w:bCs/>
-                <w:sz w:val="24"/>
-                <w:szCs w:val="24"/>
-              </w:rPr>
-              <w:t>D</w:t>
-            </w:r>
-            <w:r>
-              <w:rPr>
-                <w:rFonts w:ascii="Times New Roman" w:hAnsi="Times New Roman"/>
-                <w:b/>
-                <w:bCs/>
-                <w:sz w:val="24"/>
-                <w:szCs w:val="24"/>
-              </w:rPr>
-              <w:t xml:space="preserve">ata de </w:t>
+              <w:ind w:right="464"/>
+              <w:rPr>
+                <w:rFonts w:ascii="Times New Roman" w:hAnsi="Times New Roman"/>
+                <w:sz w:val="24"/>
+                <w:szCs w:val="24"/>
+              </w:rPr>
+            </w:pPr>
+            <w:r>
+              <w:rPr>
+                <w:rFonts w:ascii="Times New Roman" w:hAnsi="Times New Roman"/>
+                <w:b/>
+                <w:bCs/>
+                <w:sz w:val="24"/>
+                <w:szCs w:val="24"/>
+              </w:rPr>
+              <w:t xml:space="preserve">Data de </w:t>
             </w:r>
             <w:r>
               <w:rPr>
@@ -689,7 +773,7 @@
         </w:tc>
         <w:tc>
           <w:tcPr>
-            <w:tcW w:w="4638" w:type="dxa"/>
+            <w:tcW w:w="2555" w:type="dxa"/>
             <w:vAlign w:val="center"/>
           </w:tcPr>
           <w:p>
@@ -728,7 +812,7 @@
         </w:trPr>
         <w:tc>
           <w:tcPr>
-            <w:tcW w:w="2122" w:type="dxa"/>
+            <w:tcW w:w="1980" w:type="dxa"/>
             <w:vAlign w:val="center"/>
           </w:tcPr>
           <w:p>
@@ -738,7 +822,6 @@
               <w:autoSpaceDN w:val="0"/>
               <w:adjustRightInd w:val="0"/>
               <w:spacing w:before="55"/>
-              <w:ind w:left="102"/>
               <w:rPr>
                 <w:rFonts w:ascii="Times New Roman" w:hAnsi="Times New Roman"/>
                 <w:b/>
@@ -761,7 +844,7 @@
         </w:tc>
         <w:tc>
           <w:tcPr>
-            <w:tcW w:w="3543" w:type="dxa"/>
+            <w:tcW w:w="2141" w:type="dxa"/>
             <w:vAlign w:val="center"/>
           </w:tcPr>
           <w:p>
@@ -774,59 +857,26 @@
               <w:autoSpaceDN w:val="0"/>
               <w:adjustRightInd w:val="0"/>
               <w:spacing w:before="55"/>
-              <w:ind w:left="142"/>
-              <w:rPr>
-                <w:rFonts w:ascii="Times New Roman" w:hAnsi="Times New Roman"/>
-                <w:b/>
-                <w:bCs/>
-                <w:color w:val="00B050"/>
-              </w:rPr>
-            </w:pPr>
-            <w:r>
-              <w:rPr>
-                <w:rFonts w:ascii="Times New Roman" w:hAnsi="Times New Roman"/>
-                <w:bCs/>
-                <w:color w:val="00B050"/>
-              </w:rPr>
-              <w:t>&lt; Nome do respons</w:t>
-            </w:r>
-            <w:r>
-              <w:rPr>
-                <w:rFonts w:ascii="Times New Roman" w:hAnsi="Times New Roman"/>
-                <w:bCs/>
-                <w:color w:val="00B050"/>
-              </w:rPr>
-              <w:t>ável pela</w:t>
-            </w:r>
-            <w:r>
-              <w:rPr>
-                <w:rFonts w:ascii="Times New Roman" w:hAnsi="Times New Roman"/>
-                <w:bCs/>
-                <w:color w:val="00B050"/>
-              </w:rPr>
-              <w:t xml:space="preserve"> </w:t>
-            </w:r>
-            <w:r>
-              <w:rPr>
-                <w:rFonts w:ascii="Times New Roman" w:hAnsi="Times New Roman"/>
-                <w:bCs/>
-                <w:color w:val="00B050"/>
-              </w:rPr>
-              <w:t>execução</w:t>
-            </w:r>
-            <w:r>
-              <w:rPr>
-                <w:rFonts w:ascii="Times New Roman" w:hAnsi="Times New Roman"/>
-                <w:bCs/>
-                <w:color w:val="00B050"/>
-              </w:rPr>
-              <w:t xml:space="preserve"> do caso de teste&gt;</w:t>
-            </w:r>
-          </w:p>
-        </w:tc>
-        <w:tc>
-          <w:tcPr>
-            <w:tcW w:w="2268" w:type="dxa"/>
+              <w:rPr>
+                <w:rFonts w:ascii="Times New Roman" w:hAnsi="Times New Roman"/>
+                <w:b/>
+                <w:bCs/>
+                <w:color w:val="00B050"/>
+              </w:rPr>
+            </w:pPr>
+            <w:r>
+              <w:rPr>
+                <w:rFonts w:ascii="Times New Roman" w:hAnsi="Times New Roman"/>
+                <w:bCs/>
+                <w:color w:val="00B050"/>
+              </w:rPr>
+              <w:t>&lt; Nome do responsável pela execução do caso de teste&gt;</w:t>
+            </w:r>
+          </w:p>
+        </w:tc>
+        <w:tc>
+          <w:tcPr>
+            <w:tcW w:w="2243" w:type="dxa"/>
             <w:vAlign w:val="center"/>
           </w:tcPr>
           <w:p>
@@ -840,7 +890,7 @@
               <w:autoSpaceDN w:val="0"/>
               <w:adjustRightInd w:val="0"/>
               <w:spacing w:before="55"/>
-              <w:ind w:left="69" w:right="464"/>
+              <w:ind w:right="464"/>
               <w:rPr>
                 <w:rFonts w:ascii="Times New Roman" w:hAnsi="Times New Roman"/>
                 <w:b/>
@@ -863,7 +913,7 @@
         </w:tc>
         <w:tc>
           <w:tcPr>
-            <w:tcW w:w="4638" w:type="dxa"/>
+            <w:tcW w:w="2555" w:type="dxa"/>
             <w:vAlign w:val="center"/>
           </w:tcPr>
           <w:p>
@@ -902,7 +952,7 @@
         </w:trPr>
         <w:tc>
           <w:tcPr>
-            <w:tcW w:w="2122" w:type="dxa"/>
+            <w:tcW w:w="1980" w:type="dxa"/>
             <w:vAlign w:val="center"/>
           </w:tcPr>
           <w:p>
@@ -912,7 +962,6 @@
               <w:autoSpaceDN w:val="0"/>
               <w:adjustRightInd w:val="0"/>
               <w:spacing w:before="55"/>
-              <w:ind w:left="102"/>
               <w:rPr>
                 <w:rFonts w:ascii="Times New Roman" w:hAnsi="Times New Roman"/>
                 <w:b/>
@@ -935,7 +984,7 @@
         </w:tc>
         <w:tc>
           <w:tcPr>
-            <w:tcW w:w="3543" w:type="dxa"/>
+            <w:tcW w:w="2141" w:type="dxa"/>
             <w:vAlign w:val="center"/>
           </w:tcPr>
           <w:p>
@@ -948,28 +997,33 @@
               <w:autoSpaceDN w:val="0"/>
               <w:adjustRightInd w:val="0"/>
               <w:spacing w:before="55"/>
-              <w:ind w:left="142"/>
-              <w:rPr>
-                <w:rFonts w:ascii="Times New Roman" w:hAnsi="Times New Roman"/>
-                <w:b/>
-                <w:bCs/>
-                <w:color w:val="00B050"/>
-              </w:rPr>
-            </w:pPr>
-            <w:r>
-              <w:rPr>
-                <w:rFonts w:ascii="Times New Roman" w:hAnsi="Times New Roman"/>
-                <w:b/>
-                <w:bCs/>
-                <w:color w:val="00B050"/>
-              </w:rPr>
-              <w:t>&lt;. Listar os casos de usos relacionados ao caso de teste&gt;</w:t>
-            </w:r>
-          </w:p>
-        </w:tc>
-        <w:tc>
-          <w:tcPr>
-            <w:tcW w:w="2268" w:type="dxa"/>
+              <w:rPr>
+                <w:rFonts w:ascii="Times New Roman" w:hAnsi="Times New Roman"/>
+                <w:bCs/>
+                <w:color w:val="00B050"/>
+              </w:rPr>
+            </w:pPr>
+            <w:r>
+              <w:rPr>
+                <w:rFonts w:ascii="Times New Roman" w:hAnsi="Times New Roman"/>
+                <w:bCs/>
+                <w:color w:val="00B050"/>
+              </w:rPr>
+              <w:t xml:space="preserve">&lt;. Listar os casos </w:t>
+            </w:r>
+            <w:r>
+              <w:rPr>
+                <w:rFonts w:ascii="Times New Roman" w:hAnsi="Times New Roman"/>
+                <w:bCs/>
+                <w:color w:val="00B050"/>
+              </w:rPr>
+              <w:t>de usos relacionados ao caso de teste&gt;</w:t>
+            </w:r>
+          </w:p>
+        </w:tc>
+        <w:tc>
+          <w:tcPr>
+            <w:tcW w:w="2243" w:type="dxa"/>
             <w:vAlign w:val="center"/>
           </w:tcPr>
           <w:p>
@@ -982,7 +1036,7 @@
               <w:autoSpaceDN w:val="0"/>
               <w:adjustRightInd w:val="0"/>
               <w:spacing w:before="55"/>
-              <w:ind w:left="69" w:right="464"/>
+              <w:ind w:right="464"/>
               <w:rPr>
                 <w:rFonts w:ascii="Times New Roman" w:hAnsi="Times New Roman"/>
                 <w:b/>
@@ -1005,7 +1059,7 @@
         </w:tc>
         <w:tc>
           <w:tcPr>
-            <w:tcW w:w="4638" w:type="dxa"/>
+            <w:tcW w:w="2555" w:type="dxa"/>
             <w:vAlign w:val="center"/>
           </w:tcPr>
           <w:p>
@@ -1018,7 +1072,6 @@
               <w:autoSpaceDN w:val="0"/>
               <w:adjustRightInd w:val="0"/>
               <w:spacing w:before="55"/>
-              <w:ind w:left="34"/>
               <w:rPr>
                 <w:rFonts w:ascii="Times New Roman" w:hAnsi="Times New Roman"/>
                 <w:bCs/>
@@ -1033,8 +1086,6 @@
               </w:rPr>
               <w:t>&lt;. Listar os requisitos funcionais relacionados ao caso de teste&gt;</w:t>
             </w:r>
-            <w:bookmarkStart w:id="0" w:name="_GoBack"/>
-            <w:bookmarkEnd w:id="0"/>
           </w:p>
         </w:tc>
       </w:tr>
@@ -1045,7 +1096,7 @@
         </w:trPr>
         <w:tc>
           <w:tcPr>
-            <w:tcW w:w="12571" w:type="dxa"/>
+            <w:tcW w:w="8919" w:type="dxa"/>
             <w:gridSpan w:val="4"/>
             <w:vAlign w:val="center"/>
           </w:tcPr>
@@ -1059,26 +1110,15 @@
               <w:autoSpaceDN w:val="0"/>
               <w:adjustRightInd w:val="0"/>
               <w:spacing w:before="55"/>
-              <w:ind w:left="34"/>
-              <w:rPr>
-                <w:rFonts w:ascii="Times New Roman" w:hAnsi="Times New Roman"/>
-                <w:b/>
-                <w:bCs/>
-                <w:color w:val="00B050"/>
-                <w:sz w:val="24"/>
-                <w:szCs w:val="24"/>
-              </w:rPr>
-            </w:pPr>
-            <w:r>
-              <w:rPr>
-                <w:rFonts w:ascii="Times New Roman" w:hAnsi="Times New Roman"/>
-                <w:b/>
-                <w:bCs/>
-                <w:sz w:val="24"/>
-                <w:szCs w:val="24"/>
-              </w:rPr>
-              <w:t xml:space="preserve"> </w:t>
-            </w:r>
+              <w:rPr>
+                <w:rFonts w:ascii="Times New Roman" w:hAnsi="Times New Roman"/>
+                <w:b/>
+                <w:bCs/>
+                <w:color w:val="00B050"/>
+                <w:sz w:val="24"/>
+                <w:szCs w:val="24"/>
+              </w:rPr>
+            </w:pPr>
             <w:r>
               <w:rPr>
                 <w:rFonts w:ascii="Times New Roman" w:hAnsi="Times New Roman"/>
@@ -1102,25 +1142,22 @@
             <w:r>
               <w:rPr>
                 <w:rFonts w:ascii="Times New Roman" w:hAnsi="Times New Roman"/>
-                <w:b/>
-                <w:bCs/>
-                <w:color w:val="00B050"/>
-              </w:rPr>
-              <w:t>&lt;</w:t>
-            </w:r>
-            <w:r>
-              <w:rPr>
-                <w:rFonts w:ascii="Times New Roman" w:hAnsi="Times New Roman"/>
-                <w:b/>
-                <w:bCs/>
-                <w:color w:val="00B050"/>
-              </w:rPr>
-              <w:t>. Descrever o objetivo do caso de teste, destacando o que será testado</w:t>
-            </w:r>
-            <w:r>
-              <w:rPr>
-                <w:rFonts w:ascii="Times New Roman" w:hAnsi="Times New Roman"/>
-                <w:b/>
+                <w:bCs/>
+                <w:color w:val="00B050"/>
+              </w:rPr>
+              <w:t>&lt;. Descrever o objetivo do caso de teste, destacando o que será testado</w:t>
+            </w:r>
+            <w:r>
+              <w:rPr>
+                <w:rFonts w:ascii="Times New Roman" w:hAnsi="Times New Roman"/>
+                <w:bCs/>
+                <w:color w:val="00B050"/>
+              </w:rPr>
+              <w:t xml:space="preserve">. </w:t>
+            </w:r>
+            <w:r>
+              <w:rPr>
+                <w:rFonts w:ascii="Times New Roman" w:hAnsi="Times New Roman"/>
                 <w:bCs/>
                 <w:color w:val="00B050"/>
               </w:rPr>
@@ -1136,7 +1173,7 @@
         </w:trPr>
         <w:tc>
           <w:tcPr>
-            <w:tcW w:w="12571" w:type="dxa"/>
+            <w:tcW w:w="8919" w:type="dxa"/>
             <w:gridSpan w:val="4"/>
             <w:vAlign w:val="center"/>
           </w:tcPr>
@@ -1150,29 +1187,27 @@
               <w:autoSpaceDN w:val="0"/>
               <w:adjustRightInd w:val="0"/>
               <w:spacing w:before="55"/>
-              <w:ind w:left="34"/>
-              <w:rPr>
-                <w:rFonts w:ascii="Times New Roman" w:hAnsi="Times New Roman"/>
-                <w:b/>
-                <w:bCs/>
-                <w:sz w:val="24"/>
-                <w:szCs w:val="24"/>
-              </w:rPr>
-            </w:pPr>
-            <w:r>
-              <w:rPr>
-                <w:rFonts w:ascii="Times New Roman" w:hAnsi="Times New Roman"/>
-                <w:b/>
-                <w:bCs/>
-                <w:sz w:val="24"/>
-                <w:szCs w:val="24"/>
-              </w:rPr>
-              <w:t xml:space="preserve"> Pré-condições: </w:t>
-            </w:r>
-            <w:r>
-              <w:rPr>
-                <w:rFonts w:ascii="Times New Roman" w:hAnsi="Times New Roman"/>
-                <w:b/>
+              <w:rPr>
+                <w:rFonts w:ascii="Times New Roman" w:hAnsi="Times New Roman"/>
+                <w:b/>
+                <w:bCs/>
+                <w:sz w:val="24"/>
+                <w:szCs w:val="24"/>
+              </w:rPr>
+            </w:pPr>
+            <w:r>
+              <w:rPr>
+                <w:rFonts w:ascii="Times New Roman" w:hAnsi="Times New Roman"/>
+                <w:b/>
+                <w:bCs/>
+                <w:sz w:val="24"/>
+                <w:szCs w:val="24"/>
+              </w:rPr>
+              <w:t xml:space="preserve">Pré-condições: </w:t>
+            </w:r>
+            <w:r>
+              <w:rPr>
+                <w:rFonts w:ascii="Times New Roman" w:hAnsi="Times New Roman"/>
                 <w:bCs/>
                 <w:color w:val="00B050"/>
               </w:rPr>
@@ -1186,11 +1221,25 @@
     <w:p>
       <w:pPr>
         <w:pStyle w:val="Ttulo1"/>
-      </w:pPr>
+        <w:jc w:val="center"/>
+        <w:rPr>
+          <w:rFonts w:ascii="Times New Roman" w:hAnsi="Times New Roman" w:cs="Times New Roman"/>
+          <w:b/>
+          <w:color w:val="000000" w:themeColor="text1"/>
+        </w:rPr>
+      </w:pPr>
+      <w:r>
+        <w:rPr>
+          <w:rFonts w:ascii="Times New Roman" w:hAnsi="Times New Roman" w:cs="Times New Roman"/>
+          <w:b/>
+          <w:color w:val="000000" w:themeColor="text1"/>
+        </w:rPr>
+        <w:t>Descrição do Caso de Teste</w:t>
+      </w:r>
     </w:p>
     <w:tbl>
       <w:tblPr>
-        <w:tblW w:w="13205" w:type="dxa"/>
+        <w:tblW w:w="8935" w:type="dxa"/>
         <w:jc w:val="center"/>
         <w:tblLayout w:type="fixed"/>
         <w:tblCellMar>
@@ -1201,20 +1250,12 @@
       </w:tblPr>
       <w:tblGrid>
         <w:gridCol w:w="1413"/>
-        <w:gridCol w:w="2755"/>
-        <w:gridCol w:w="5296"/>
-        <w:gridCol w:w="975"/>
-        <w:gridCol w:w="2766"/>
+        <w:gridCol w:w="1276"/>
+        <w:gridCol w:w="2991"/>
+        <w:gridCol w:w="1559"/>
+        <w:gridCol w:w="1696"/>
       </w:tblGrid>
       <w:tr>
-        <w:tblPrEx>
-          <w:tblCellMar>
-            <w:top w:w="0" w:type="dxa"/>
-            <w:left w:w="0" w:type="dxa"/>
-            <w:bottom w:w="0" w:type="dxa"/>
-            <w:right w:w="0" w:type="dxa"/>
-          </w:tblCellMar>
-        </w:tblPrEx>
         <w:trPr>
           <w:trHeight w:hRule="exact" w:val="802"/>
           <w:jc w:val="center"/>
@@ -1229,6 +1270,7 @@
               <w:right w:val="single" w:sz="4" w:space="0" w:color="000000"/>
             </w:tcBorders>
             <w:shd w:val="clear" w:color="auto" w:fill="E0E0E0"/>
+            <w:vAlign w:val="center"/>
           </w:tcPr>
           <w:p>
             <w:pPr>
@@ -1238,6 +1280,7 @@
               <w:adjustRightInd w:val="0"/>
               <w:spacing w:after="0" w:line="274" w:lineRule="exact"/>
               <w:ind w:left="102"/>
+              <w:jc w:val="center"/>
               <w:rPr>
                 <w:rFonts w:ascii="Times New Roman" w:hAnsi="Times New Roman"/>
                 <w:sz w:val="24"/>
@@ -1258,7 +1301,7 @@
         </w:tc>
         <w:tc>
           <w:tcPr>
-            <w:tcW w:w="2755" w:type="dxa"/>
+            <w:tcW w:w="1276" w:type="dxa"/>
             <w:tcBorders>
               <w:top w:val="single" w:sz="4" w:space="0" w:color="000000"/>
               <w:left w:val="single" w:sz="4" w:space="0" w:color="000000"/>
@@ -1266,6 +1309,7 @@
               <w:right w:val="single" w:sz="4" w:space="0" w:color="000000"/>
             </w:tcBorders>
             <w:shd w:val="clear" w:color="auto" w:fill="E0E0E0"/>
+            <w:vAlign w:val="center"/>
           </w:tcPr>
           <w:p>
             <w:pPr>
@@ -1275,6 +1319,7 @@
               <w:adjustRightInd w:val="0"/>
               <w:spacing w:after="0" w:line="274" w:lineRule="exact"/>
               <w:ind w:left="102"/>
+              <w:jc w:val="center"/>
               <w:rPr>
                 <w:rFonts w:ascii="Times New Roman" w:hAnsi="Times New Roman"/>
                 <w:sz w:val="24"/>
@@ -1295,7 +1340,7 @@
         </w:tc>
         <w:tc>
           <w:tcPr>
-            <w:tcW w:w="5296" w:type="dxa"/>
+            <w:tcW w:w="2991" w:type="dxa"/>
             <w:tcBorders>
               <w:top w:val="single" w:sz="4" w:space="0" w:color="000000"/>
               <w:left w:val="single" w:sz="4" w:space="0" w:color="000000"/>
@@ -1303,6 +1348,7 @@
               <w:right w:val="single" w:sz="4" w:space="0" w:color="000000"/>
             </w:tcBorders>
             <w:shd w:val="clear" w:color="auto" w:fill="E0E0E0"/>
+            <w:vAlign w:val="center"/>
           </w:tcPr>
           <w:p>
             <w:pPr>
@@ -1312,6 +1358,7 @@
               <w:adjustRightInd w:val="0"/>
               <w:spacing w:after="0" w:line="274" w:lineRule="exact"/>
               <w:ind w:left="102"/>
+              <w:jc w:val="center"/>
               <w:rPr>
                 <w:rFonts w:ascii="Times New Roman" w:hAnsi="Times New Roman"/>
                 <w:sz w:val="24"/>
@@ -1332,7 +1379,7 @@
         </w:tc>
         <w:tc>
           <w:tcPr>
-            <w:tcW w:w="975" w:type="dxa"/>
+            <w:tcW w:w="1559" w:type="dxa"/>
             <w:tcBorders>
               <w:top w:val="single" w:sz="4" w:space="0" w:color="000000"/>
               <w:left w:val="single" w:sz="4" w:space="0" w:color="000000"/>
@@ -1340,6 +1387,7 @@
               <w:right w:val="single" w:sz="4" w:space="0" w:color="000000"/>
             </w:tcBorders>
             <w:shd w:val="clear" w:color="auto" w:fill="E0E0E0"/>
+            <w:vAlign w:val="center"/>
           </w:tcPr>
           <w:p>
             <w:pPr>
@@ -1349,27 +1397,28 @@
               <w:adjustRightInd w:val="0"/>
               <w:spacing w:before="1" w:after="0" w:line="276" w:lineRule="exact"/>
               <w:ind w:left="102" w:right="61"/>
-              <w:rPr>
-                <w:rFonts w:ascii="Times New Roman" w:hAnsi="Times New Roman"/>
-                <w:sz w:val="24"/>
-                <w:szCs w:val="24"/>
-              </w:rPr>
-            </w:pPr>
-            <w:r>
-              <w:rPr>
-                <w:rFonts w:ascii="Times New Roman" w:hAnsi="Times New Roman"/>
-                <w:b/>
-                <w:bCs/>
-                <w:sz w:val="24"/>
-                <w:szCs w:val="24"/>
-              </w:rPr>
-              <w:t>Passou/Falhou</w:t>
-            </w:r>
-          </w:p>
-        </w:tc>
-        <w:tc>
-          <w:tcPr>
-            <w:tcW w:w="2766" w:type="dxa"/>
+              <w:jc w:val="center"/>
+              <w:rPr>
+                <w:rFonts w:ascii="Times New Roman" w:hAnsi="Times New Roman"/>
+                <w:sz w:val="24"/>
+                <w:szCs w:val="24"/>
+              </w:rPr>
+            </w:pPr>
+            <w:r>
+              <w:rPr>
+                <w:rFonts w:ascii="Times New Roman" w:hAnsi="Times New Roman"/>
+                <w:b/>
+                <w:bCs/>
+                <w:sz w:val="24"/>
+                <w:szCs w:val="24"/>
+              </w:rPr>
+              <w:t>Resultado da execução</w:t>
+            </w:r>
+          </w:p>
+        </w:tc>
+        <w:tc>
+          <w:tcPr>
+            <w:tcW w:w="1696" w:type="dxa"/>
             <w:tcBorders>
               <w:top w:val="single" w:sz="4" w:space="0" w:color="000000"/>
               <w:left w:val="single" w:sz="4" w:space="0" w:color="000000"/>
@@ -1377,6 +1426,7 @@
               <w:right w:val="single" w:sz="4" w:space="0" w:color="000000"/>
             </w:tcBorders>
             <w:shd w:val="clear" w:color="auto" w:fill="E0E0E0"/>
+            <w:vAlign w:val="center"/>
           </w:tcPr>
           <w:p>
             <w:pPr>
@@ -1386,6 +1436,7 @@
               <w:adjustRightInd w:val="0"/>
               <w:spacing w:after="0" w:line="274" w:lineRule="exact"/>
               <w:ind w:left="102"/>
+              <w:jc w:val="center"/>
               <w:rPr>
                 <w:rFonts w:ascii="Times New Roman" w:hAnsi="Times New Roman"/>
                 <w:sz w:val="24"/>
@@ -1406,14 +1457,6 @@
         </w:tc>
       </w:tr>
       <w:tr>
-        <w:tblPrEx>
-          <w:tblCellMar>
-            <w:top w:w="0" w:type="dxa"/>
-            <w:left w:w="0" w:type="dxa"/>
-            <w:bottom w:w="0" w:type="dxa"/>
-            <w:right w:w="0" w:type="dxa"/>
-          </w:tblCellMar>
-        </w:tblPrEx>
         <w:trPr>
           <w:trHeight w:val="607"/>
           <w:jc w:val="center"/>
@@ -1427,6 +1470,7 @@
               <w:bottom w:val="single" w:sz="4" w:space="0" w:color="000000"/>
               <w:right w:val="single" w:sz="4" w:space="0" w:color="000000"/>
             </w:tcBorders>
+            <w:vAlign w:val="center"/>
           </w:tcPr>
           <w:p>
             <w:pPr>
@@ -1452,13 +1496,14 @@
         </w:tc>
         <w:tc>
           <w:tcPr>
-            <w:tcW w:w="2755" w:type="dxa"/>
+            <w:tcW w:w="1276" w:type="dxa"/>
             <w:tcBorders>
               <w:top w:val="single" w:sz="4" w:space="0" w:color="000000"/>
               <w:left w:val="single" w:sz="4" w:space="0" w:color="000000"/>
               <w:bottom w:val="single" w:sz="4" w:space="0" w:color="000000"/>
               <w:right w:val="single" w:sz="4" w:space="0" w:color="000000"/>
             </w:tcBorders>
+            <w:vAlign w:val="center"/>
           </w:tcPr>
           <w:p>
             <w:pPr>
@@ -1467,29 +1512,45 @@
               <w:autoSpaceDN w:val="0"/>
               <w:adjustRightInd w:val="0"/>
               <w:spacing w:after="0" w:line="240" w:lineRule="auto"/>
-              <w:rPr>
-                <w:rFonts w:ascii="Times New Roman" w:hAnsi="Times New Roman"/>
-                <w:color w:val="00B050"/>
-              </w:rPr>
-            </w:pPr>
-            <w:r>
-              <w:rPr>
-                <w:rFonts w:ascii="Times New Roman" w:hAnsi="Times New Roman"/>
-                <w:color w:val="00B050"/>
-              </w:rPr>
-              <w:t>&lt;. Descrever uma ação do usuário&gt;</w:t>
-            </w:r>
-          </w:p>
-        </w:tc>
-        <w:tc>
-          <w:tcPr>
-            <w:tcW w:w="5296" w:type="dxa"/>
+              <w:jc w:val="center"/>
+              <w:rPr>
+                <w:rFonts w:ascii="Times New Roman" w:hAnsi="Times New Roman"/>
+                <w:color w:val="00B050"/>
+              </w:rPr>
+            </w:pPr>
+            <w:r>
+              <w:rPr>
+                <w:rFonts w:ascii="Times New Roman" w:hAnsi="Times New Roman"/>
+                <w:color w:val="00B050"/>
+              </w:rPr>
+              <w:t>&lt;. Descrever uma ação do usuário</w:t>
+            </w:r>
+            <w:r>
+              <w:rPr>
+                <w:rFonts w:ascii="Times New Roman" w:hAnsi="Times New Roman"/>
+                <w:color w:val="00B050"/>
+              </w:rPr>
+              <w:t xml:space="preserve">. </w:t>
+            </w:r>
+            <w:r>
+              <w:rPr>
+                <w:rFonts w:ascii="Times New Roman" w:hAnsi="Times New Roman"/>
+                <w:color w:val="00B050"/>
+              </w:rPr>
+              <w:t>&gt;</w:t>
+            </w:r>
+          </w:p>
+        </w:tc>
+        <w:tc>
+          <w:tcPr>
+            <w:tcW w:w="2991" w:type="dxa"/>
             <w:tcBorders>
               <w:top w:val="single" w:sz="4" w:space="0" w:color="000000"/>
               <w:left w:val="single" w:sz="4" w:space="0" w:color="000000"/>
               <w:bottom w:val="single" w:sz="4" w:space="0" w:color="000000"/>
               <w:right w:val="single" w:sz="4" w:space="0" w:color="000000"/>
             </w:tcBorders>
+            <w:vAlign w:val="center"/>
           </w:tcPr>
           <w:p>
             <w:pPr>
@@ -1498,29 +1559,45 @@
               <w:autoSpaceDN w:val="0"/>
               <w:adjustRightInd w:val="0"/>
               <w:spacing w:after="0" w:line="240" w:lineRule="auto"/>
-              <w:rPr>
-                <w:rFonts w:ascii="Times New Roman" w:hAnsi="Times New Roman"/>
-                <w:color w:val="00B050"/>
-              </w:rPr>
-            </w:pPr>
-            <w:r>
-              <w:rPr>
-                <w:rFonts w:ascii="Times New Roman" w:hAnsi="Times New Roman"/>
-                <w:color w:val="00B050"/>
-              </w:rPr>
-              <w:t xml:space="preserve"> &lt;. Descrever a resposta esperada do sistema para a ação especificada &gt;</w:t>
-            </w:r>
-          </w:p>
-        </w:tc>
-        <w:tc>
-          <w:tcPr>
-            <w:tcW w:w="975" w:type="dxa"/>
+              <w:jc w:val="center"/>
+              <w:rPr>
+                <w:rFonts w:ascii="Times New Roman" w:hAnsi="Times New Roman"/>
+                <w:color w:val="00B050"/>
+              </w:rPr>
+            </w:pPr>
+            <w:r>
+              <w:rPr>
+                <w:rFonts w:ascii="Times New Roman" w:hAnsi="Times New Roman"/>
+                <w:color w:val="00B050"/>
+              </w:rPr>
+              <w:t>&lt;. Descrever a resposta esperada do sistema para a ação especificada</w:t>
+            </w:r>
+            <w:r>
+              <w:rPr>
+                <w:rFonts w:ascii="Times New Roman" w:hAnsi="Times New Roman"/>
+                <w:color w:val="00B050"/>
+              </w:rPr>
+              <w:t>.</w:t>
+            </w:r>
+            <w:r>
+              <w:rPr>
+                <w:rFonts w:ascii="Times New Roman" w:hAnsi="Times New Roman"/>
+                <w:color w:val="00B050"/>
+              </w:rPr>
+              <w:t xml:space="preserve"> &gt;</w:t>
+            </w:r>
+          </w:p>
+        </w:tc>
+        <w:tc>
+          <w:tcPr>
+            <w:tcW w:w="1559" w:type="dxa"/>
             <w:tcBorders>
               <w:top w:val="single" w:sz="4" w:space="0" w:color="000000"/>
               <w:left w:val="single" w:sz="4" w:space="0" w:color="000000"/>
               <w:bottom w:val="single" w:sz="4" w:space="0" w:color="000000"/>
               <w:right w:val="single" w:sz="4" w:space="0" w:color="000000"/>
             </w:tcBorders>
+            <w:vAlign w:val="center"/>
           </w:tcPr>
           <w:p>
             <w:pPr>
@@ -1529,22 +1606,31 @@
               <w:autoSpaceDN w:val="0"/>
               <w:adjustRightInd w:val="0"/>
               <w:spacing w:after="0" w:line="240" w:lineRule="auto"/>
-              <w:rPr>
-                <w:rFonts w:ascii="Times New Roman" w:hAnsi="Times New Roman"/>
-                <w:color w:val="00B050"/>
-              </w:rPr>
-            </w:pPr>
-          </w:p>
-        </w:tc>
-        <w:tc>
-          <w:tcPr>
-            <w:tcW w:w="2766" w:type="dxa"/>
+              <w:jc w:val="center"/>
+              <w:rPr>
+                <w:rFonts w:ascii="Times New Roman" w:hAnsi="Times New Roman"/>
+                <w:color w:val="00B050"/>
+              </w:rPr>
+            </w:pPr>
+            <w:r>
+              <w:rPr>
+                <w:rFonts w:ascii="Times New Roman" w:hAnsi="Times New Roman"/>
+                <w:color w:val="00B050"/>
+              </w:rPr>
+              <w:t>&lt;Passou/Falhou&gt;</w:t>
+            </w:r>
+          </w:p>
+        </w:tc>
+        <w:tc>
+          <w:tcPr>
+            <w:tcW w:w="1696" w:type="dxa"/>
             <w:tcBorders>
               <w:top w:val="single" w:sz="4" w:space="0" w:color="000000"/>
               <w:left w:val="single" w:sz="4" w:space="0" w:color="000000"/>
               <w:bottom w:val="single" w:sz="4" w:space="0" w:color="000000"/>
               <w:right w:val="single" w:sz="4" w:space="0" w:color="000000"/>
             </w:tcBorders>
+            <w:vAlign w:val="center"/>
           </w:tcPr>
           <w:p>
             <w:pPr>
@@ -1553,17 +1639,27 @@
               <w:autoSpaceDN w:val="0"/>
               <w:adjustRightInd w:val="0"/>
               <w:spacing w:after="0" w:line="240" w:lineRule="auto"/>
-              <w:rPr>
-                <w:rFonts w:ascii="Times New Roman" w:hAnsi="Times New Roman"/>
-                <w:color w:val="00B050"/>
-              </w:rPr>
-            </w:pPr>
-            <w:r>
-              <w:rPr>
-                <w:rFonts w:ascii="Times New Roman" w:hAnsi="Times New Roman"/>
-                <w:color w:val="00B050"/>
-              </w:rPr>
-              <w:t>&lt;. Breve comentário sobre o passo testado. &gt;</w:t>
+              <w:jc w:val="center"/>
+              <w:rPr>
+                <w:rFonts w:ascii="Times New Roman" w:hAnsi="Times New Roman"/>
+                <w:color w:val="00B050"/>
+              </w:rPr>
+            </w:pPr>
+            <w:r>
+              <w:rPr>
+                <w:rFonts w:ascii="Times New Roman" w:hAnsi="Times New Roman"/>
+                <w:color w:val="00B050"/>
+              </w:rPr>
+              <w:t>&lt;. Breve comentário sobre o pas</w:t>
+            </w:r>
+            <w:bookmarkStart w:id="0" w:name="_GoBack"/>
+            <w:bookmarkEnd w:id="0"/>
+            <w:r>
+              <w:rPr>
+                <w:rFonts w:ascii="Times New Roman" w:hAnsi="Times New Roman"/>
+                <w:color w:val="00B050"/>
+              </w:rPr>
+              <w:t>so testado. &gt;</w:t>
             </w:r>
           </w:p>
         </w:tc>
@@ -1571,8 +1667,9 @@
     </w:tbl>
     <w:p/>
     <w:sectPr>
-      <w:pgSz w:w="16838" w:h="11906" w:orient="landscape"/>
-      <w:pgMar w:top="1276" w:right="1417" w:bottom="1701" w:left="1417" w:header="708" w:footer="708" w:gutter="0"/>
+      <w:footerReference w:type="default" r:id="rId7"/>
+      <w:pgSz w:w="11906" w:h="16838"/>
+      <w:pgMar w:top="1418" w:right="1276" w:bottom="1418" w:left="1701" w:header="709" w:footer="709" w:gutter="0"/>
       <w:cols w:space="708"/>
       <w:docGrid w:linePitch="360"/>
     </w:sectPr>
@@ -1603,6 +1700,164 @@
     </w:p>
   </w:endnote>
 </w:endnotes>
+</file>
+
+<file path=word/footer1.xml><?xml version="1.0" encoding="utf-8"?>
+<w:ftr xmlns:wpc="http://schemas.microsoft.com/office/word/2010/wordprocessingCanvas" xmlns:mc="http://schemas.openxmlformats.org/markup-compatibility/2006" xmlns:o="urn:schemas-microsoft-com:office:office" xmlns:r="http://schemas.openxmlformats.org/officeDocument/2006/relationships" xmlns:m="http://schemas.openxmlformats.org/officeDocument/2006/math" xmlns:v="urn:schemas-microsoft-com:vml" xmlns:wp14="http://schemas.microsoft.com/office/word/2010/wordprocessingDrawing" xmlns:wp="http://schemas.openxmlformats.org/drawingml/2006/wordprocessingDrawing" xmlns:w10="urn:schemas-microsoft-com:office:word" xmlns:w="http://schemas.openxmlformats.org/wordprocessingml/2006/main" xmlns:w14="http://schemas.microsoft.com/office/word/2010/wordml" xmlns:w15="http://schemas.microsoft.com/office/word/2012/wordml" xmlns:wpg="http://schemas.microsoft.com/office/word/2010/wordprocessingGroup" xmlns:wpi="http://schemas.microsoft.com/office/word/2010/wordprocessingInk" xmlns:wne="http://schemas.microsoft.com/office/word/2006/wordml" xmlns:wps="http://schemas.microsoft.com/office/word/2010/wordprocessingShape" mc:Ignorable="w14 w15 wp14">
+  <w:p>
+    <w:pPr>
+      <w:widowControl w:val="0"/>
+      <w:spacing w:line="276" w:lineRule="auto"/>
+      <w:jc w:val="center"/>
+    </w:pPr>
+  </w:p>
+  <w:tbl>
+    <w:tblPr>
+      <w:tblW w:w="9072" w:type="dxa"/>
+      <w:tblInd w:w="108" w:type="dxa"/>
+      <w:tblLayout w:type="fixed"/>
+      <w:tblLook w:val="0000" w:firstRow="0" w:lastRow="0" w:firstColumn="0" w:lastColumn="0" w:noHBand="0" w:noVBand="0"/>
+    </w:tblPr>
+    <w:tblGrid>
+      <w:gridCol w:w="7938"/>
+      <w:gridCol w:w="1134"/>
+    </w:tblGrid>
+    <w:tr>
+      <w:tc>
+        <w:tcPr>
+          <w:tcW w:w="7938" w:type="dxa"/>
+          <w:tcBorders>
+            <w:top w:val="single" w:sz="4" w:space="0" w:color="000000"/>
+          </w:tcBorders>
+        </w:tcPr>
+        <w:p>
+          <w:pPr>
+            <w:tabs>
+              <w:tab w:val="left" w:pos="1485"/>
+            </w:tabs>
+            <w:jc w:val="center"/>
+          </w:pPr>
+          <w:r>
+            <w:rPr>
+              <w:rFonts w:ascii="Arial" w:eastAsia="Arial" w:hAnsi="Arial" w:cs="Arial"/>
+              <w:sz w:val="16"/>
+            </w:rPr>
+            <w:t>Plano de Verificação/Validação</w:t>
+          </w:r>
+        </w:p>
+        <w:p>
+          <w:pPr>
+            <w:tabs>
+              <w:tab w:val="center" w:pos="4419"/>
+              <w:tab w:val="right" w:pos="8838"/>
+            </w:tabs>
+            <w:spacing w:after="648"/>
+            <w:jc w:val="center"/>
+          </w:pPr>
+          <w:r>
+            <w:rPr>
+              <w:rFonts w:ascii="Arial" w:eastAsia="Arial" w:hAnsi="Arial" w:cs="Arial"/>
+              <w:sz w:val="16"/>
+            </w:rPr>
+            <w:t xml:space="preserve">Última atualização: </w:t>
+          </w:r>
+          <w:r>
+            <w:rPr>
+              <w:sz w:val="16"/>
+            </w:rPr>
+            <w:t>28/4/2015</w:t>
+          </w:r>
+          <w:r>
+            <w:rPr>
+              <w:rFonts w:ascii="Arial" w:eastAsia="Arial" w:hAnsi="Arial" w:cs="Arial"/>
+              <w:sz w:val="16"/>
+            </w:rPr>
+            <w:t xml:space="preserve"> </w:t>
+          </w:r>
+          <w:r>
+            <w:rPr>
+              <w:sz w:val="16"/>
+            </w:rPr>
+            <w:t>01:13:32</w:t>
+          </w:r>
+        </w:p>
+      </w:tc>
+      <w:tc>
+        <w:tcPr>
+          <w:tcW w:w="1134" w:type="dxa"/>
+          <w:tcBorders>
+            <w:top w:val="single" w:sz="4" w:space="0" w:color="000000"/>
+          </w:tcBorders>
+        </w:tcPr>
+        <w:p>
+          <w:pPr>
+            <w:tabs>
+              <w:tab w:val="center" w:pos="4419"/>
+              <w:tab w:val="right" w:pos="8838"/>
+            </w:tabs>
+            <w:spacing w:after="648"/>
+            <w:jc w:val="center"/>
+          </w:pPr>
+          <w:r>
+            <w:fldChar w:fldCharType="begin"/>
+          </w:r>
+          <w:r>
+            <w:instrText>PAGE</w:instrText>
+          </w:r>
+          <w:r>
+            <w:fldChar w:fldCharType="separate"/>
+          </w:r>
+          <w:r>
+            <w:rPr>
+              <w:noProof/>
+            </w:rPr>
+            <w:t>2</w:t>
+          </w:r>
+          <w:r>
+            <w:fldChar w:fldCharType="end"/>
+          </w:r>
+          <w:r>
+            <w:rPr>
+              <w:rFonts w:ascii="Arial" w:eastAsia="Arial" w:hAnsi="Arial" w:cs="Arial"/>
+              <w:sz w:val="16"/>
+            </w:rPr>
+            <w:t xml:space="preserve"> de </w:t>
+          </w:r>
+          <w:r>
+            <w:fldChar w:fldCharType="begin"/>
+          </w:r>
+          <w:r>
+            <w:instrText>NUMPAGES</w:instrText>
+          </w:r>
+          <w:r>
+            <w:fldChar w:fldCharType="separate"/>
+          </w:r>
+          <w:r>
+            <w:rPr>
+              <w:noProof/>
+            </w:rPr>
+            <w:t>2</w:t>
+          </w:r>
+          <w:r>
+            <w:fldChar w:fldCharType="end"/>
+          </w:r>
+        </w:p>
+      </w:tc>
+    </w:tr>
+  </w:tbl>
+  <w:p>
+    <w:pPr>
+      <w:pStyle w:val="Rodap"/>
+      <w:jc w:val="center"/>
+    </w:pPr>
+  </w:p>
+  <w:p>
+    <w:pPr>
+      <w:pStyle w:val="Rodap"/>
+      <w:jc w:val="center"/>
+    </w:pPr>
+  </w:p>
+</w:ftr>
 </file>
 
 <file path=word/footnotes.xml><?xml version="1.0" encoding="utf-8"?>
@@ -2479,7 +2734,7 @@
 </file>
 
 <file path=customXml/itemProps1.xml><?xml version="1.0" encoding="utf-8"?>
-<ds:datastoreItem xmlns:ds="http://schemas.openxmlformats.org/officeDocument/2006/customXml" ds:itemID="{0CA0C4D9-5FE0-4ED4-A9E8-26AC8CFCFB8F}">
+<ds:datastoreItem xmlns:ds="http://schemas.openxmlformats.org/officeDocument/2006/customXml" ds:itemID="{0674C631-6264-4D4B-90E1-8AB8B611F5DA}">
   <ds:schemaRefs>
     <ds:schemaRef ds:uri="http://schemas.openxmlformats.org/officeDocument/2006/bibliography"/>
   </ds:schemaRefs>

</xml_diff>

<commit_message>
Correções no template de Caso de Teste em V&V
</commit_message>
<xml_diff>
--- a/Artefatos de Documentação/Processo Genérico/6-Verificacao e Validacao/Templates/Caso de Teste.docx
+++ b/Artefatos de Documentação/Processo Genérico/6-Verificacao e Validacao/Templates/Caso de Teste.docx
@@ -298,6 +298,7 @@
           <w:sz w:val="36"/>
           <w:szCs w:val="36"/>
         </w:rPr>
+        <w:lastRenderedPageBreak/>
         <w:t>Detalhes do C</w:t>
       </w:r>
       <w:r>
@@ -1645,13 +1646,6 @@
                 <w:color w:val="00B050"/>
               </w:rPr>
             </w:pPr>
-            <w:r>
-              <w:rPr>
-                <w:rFonts w:ascii="Times New Roman" w:hAnsi="Times New Roman"/>
-                <w:color w:val="00B050"/>
-              </w:rPr>
-              <w:t>&lt;. Breve comentário sobre o pas</w:t>
-            </w:r>
             <w:bookmarkStart w:id="0" w:name="_GoBack"/>
             <w:bookmarkEnd w:id="0"/>
             <w:r>
@@ -1659,7 +1653,73 @@
                 <w:rFonts w:ascii="Times New Roman" w:hAnsi="Times New Roman"/>
                 <w:color w:val="00B050"/>
               </w:rPr>
-              <w:t>so testado. &gt;</w:t>
+              <w:t>&lt;. Breve comentário sobre o passo testado. &gt;</w:t>
+            </w:r>
+          </w:p>
+        </w:tc>
+      </w:tr>
+    </w:tbl>
+    <w:p/>
+    <w:tbl>
+      <w:tblPr>
+        <w:tblStyle w:val="Tabelacomgrade"/>
+        <w:tblW w:w="0" w:type="auto"/>
+        <w:tblLook w:val="04A0" w:firstRow="1" w:lastRow="0" w:firstColumn="1" w:lastColumn="0" w:noHBand="0" w:noVBand="1"/>
+      </w:tblPr>
+      <w:tblGrid>
+        <w:gridCol w:w="8919"/>
+      </w:tblGrid>
+      <w:tr>
+        <w:trPr>
+          <w:trHeight w:val="646"/>
+        </w:trPr>
+        <w:tc>
+          <w:tcPr>
+            <w:tcW w:w="8919" w:type="dxa"/>
+            <w:vAlign w:val="center"/>
+          </w:tcPr>
+          <w:p>
+            <w:r>
+              <w:rPr>
+                <w:rFonts w:ascii="Times New Roman" w:hAnsi="Times New Roman"/>
+                <w:b/>
+                <w:bCs/>
+                <w:sz w:val="24"/>
+                <w:szCs w:val="24"/>
+              </w:rPr>
+              <w:t xml:space="preserve">Pós-condições: </w:t>
+            </w:r>
+            <w:r>
+              <w:rPr>
+                <w:rFonts w:ascii="Times New Roman" w:hAnsi="Times New Roman"/>
+                <w:bCs/>
+                <w:color w:val="00B050"/>
+              </w:rPr>
+              <w:t xml:space="preserve">&lt;. Descrever as </w:t>
+            </w:r>
+            <w:r>
+              <w:rPr>
+                <w:rFonts w:ascii="Times New Roman" w:hAnsi="Times New Roman"/>
+                <w:bCs/>
+                <w:color w:val="00B050"/>
+              </w:rPr>
+              <w:t>pós-</w:t>
+            </w:r>
+            <w:r>
+              <w:rPr>
+                <w:rFonts w:ascii="Times New Roman" w:hAnsi="Times New Roman"/>
+                <w:bCs/>
+                <w:color w:val="00B050"/>
+              </w:rPr>
+              <w:t>condições do</w:t>
+            </w:r>
+            <w:r>
+              <w:rPr>
+                <w:rFonts w:ascii="Times New Roman" w:hAnsi="Times New Roman"/>
+                <w:bCs/>
+                <w:color w:val="00B050"/>
+              </w:rPr>
+              <w:t xml:space="preserve"> caso de teste. &gt;</w:t>
             </w:r>
           </w:p>
         </w:tc>
@@ -1669,7 +1729,7 @@
     <w:sectPr>
       <w:footerReference w:type="default" r:id="rId7"/>
       <w:pgSz w:w="11906" w:h="16838"/>
-      <w:pgMar w:top="1418" w:right="1276" w:bottom="1418" w:left="1701" w:header="709" w:footer="709" w:gutter="0"/>
+      <w:pgMar w:top="1418" w:right="1276" w:bottom="1418" w:left="1701" w:header="720" w:footer="720" w:gutter="0"/>
       <w:cols w:space="708"/>
       <w:docGrid w:linePitch="360"/>
     </w:sectPr>
@@ -1735,24 +1795,22 @@
             <w:tabs>
               <w:tab w:val="left" w:pos="1485"/>
             </w:tabs>
-            <w:jc w:val="center"/>
+            <w:spacing w:after="0"/>
           </w:pPr>
           <w:r>
             <w:rPr>
               <w:rFonts w:ascii="Arial" w:eastAsia="Arial" w:hAnsi="Arial" w:cs="Arial"/>
               <w:sz w:val="16"/>
             </w:rPr>
-            <w:t>Plano de Verificação/Validação</w:t>
+            <w:t>Caso de teste</w:t>
           </w:r>
         </w:p>
         <w:p>
           <w:pPr>
             <w:tabs>
-              <w:tab w:val="center" w:pos="4419"/>
-              <w:tab w:val="right" w:pos="8838"/>
+              <w:tab w:val="left" w:pos="1485"/>
             </w:tabs>
-            <w:spacing w:after="648"/>
-            <w:jc w:val="center"/>
+            <w:spacing w:after="0"/>
           </w:pPr>
           <w:r>
             <w:rPr>
@@ -1765,7 +1823,13 @@
             <w:rPr>
               <w:sz w:val="16"/>
             </w:rPr>
-            <w:t>28/4/2015</w:t>
+            <w:t>03/05</w:t>
+          </w:r>
+          <w:r>
+            <w:rPr>
+              <w:sz w:val="16"/>
+            </w:rPr>
+            <w:t>/2015</w:t>
           </w:r>
           <w:r>
             <w:rPr>
@@ -1778,7 +1842,13 @@
             <w:rPr>
               <w:sz w:val="16"/>
             </w:rPr>
-            <w:t>01:13:32</w:t>
+            <w:t>12:20</w:t>
+          </w:r>
+          <w:r>
+            <w:rPr>
+              <w:sz w:val="16"/>
+            </w:rPr>
+            <w:t>:32</w:t>
           </w:r>
         </w:p>
       </w:tc>
@@ -2734,7 +2804,7 @@
 </file>
 
 <file path=customXml/itemProps1.xml><?xml version="1.0" encoding="utf-8"?>
-<ds:datastoreItem xmlns:ds="http://schemas.openxmlformats.org/officeDocument/2006/customXml" ds:itemID="{0674C631-6264-4D4B-90E1-8AB8B611F5DA}">
+<ds:datastoreItem xmlns:ds="http://schemas.openxmlformats.org/officeDocument/2006/customXml" ds:itemID="{019B4B46-A623-4F68-ADB8-50F6FC47D11F}">
   <ds:schemaRefs>
     <ds:schemaRef ds:uri="http://schemas.openxmlformats.org/officeDocument/2006/bibliography"/>
   </ds:schemaRefs>

</xml_diff>

<commit_message>
Atualizando o rodapé dos templates.
</commit_message>
<xml_diff>
--- a/Artefatos de Documentação/Processo Genérico/6-Verificacao e Validacao/Templates/Caso de Teste.docx
+++ b/Artefatos de Documentação/Processo Genérico/6-Verificacao e Validacao/Templates/Caso de Teste.docx
@@ -1646,8 +1646,6 @@
                 <w:color w:val="00B050"/>
               </w:rPr>
             </w:pPr>
-            <w:bookmarkStart w:id="0" w:name="_GoBack"/>
-            <w:bookmarkEnd w:id="0"/>
             <w:r>
               <w:rPr>
                 <w:rFonts w:ascii="Times New Roman" w:hAnsi="Times New Roman"/>
@@ -1725,7 +1723,10 @@
         </w:tc>
       </w:tr>
     </w:tbl>
-    <w:p/>
+    <w:p>
+      <w:bookmarkStart w:id="0" w:name="_GoBack"/>
+      <w:bookmarkEnd w:id="0"/>
+    </w:p>
     <w:sectPr>
       <w:footerReference w:type="default" r:id="rId7"/>
       <w:pgSz w:w="11906" w:h="16838"/>
@@ -1796,14 +1797,33 @@
               <w:tab w:val="left" w:pos="1485"/>
             </w:tabs>
             <w:spacing w:after="0"/>
+            <w:rPr>
+              <w:rFonts w:ascii="Arial" w:eastAsia="Arial" w:hAnsi="Arial" w:cs="Arial"/>
+              <w:sz w:val="16"/>
+            </w:rPr>
           </w:pPr>
           <w:r>
             <w:rPr>
               <w:rFonts w:ascii="Arial" w:eastAsia="Arial" w:hAnsi="Arial" w:cs="Arial"/>
               <w:sz w:val="16"/>
             </w:rPr>
-            <w:t>Caso de teste</w:t>
+            <w:t>Caso de T</w:t>
           </w:r>
+          <w:r>
+            <w:rPr>
+              <w:rFonts w:ascii="Arial" w:eastAsia="Arial" w:hAnsi="Arial" w:cs="Arial"/>
+              <w:sz w:val="16"/>
+            </w:rPr>
+            <w:t>este</w:t>
+          </w:r>
+        </w:p>
+        <w:p>
+          <w:pPr>
+            <w:tabs>
+              <w:tab w:val="left" w:pos="1485"/>
+            </w:tabs>
+            <w:spacing w:after="0"/>
+          </w:pPr>
         </w:p>
         <w:p>
           <w:pPr>
@@ -2804,7 +2824,7 @@
 </file>
 
 <file path=customXml/itemProps1.xml><?xml version="1.0" encoding="utf-8"?>
-<ds:datastoreItem xmlns:ds="http://schemas.openxmlformats.org/officeDocument/2006/customXml" ds:itemID="{019B4B46-A623-4F68-ADB8-50F6FC47D11F}">
+<ds:datastoreItem xmlns:ds="http://schemas.openxmlformats.org/officeDocument/2006/customXml" ds:itemID="{1EFCE2BA-B3A8-40F5-8362-F8283D5E3CB7}">
   <ds:schemaRefs>
     <ds:schemaRef ds:uri="http://schemas.openxmlformats.org/officeDocument/2006/bibliography"/>
   </ds:schemaRefs>

</xml_diff>

<commit_message>
Ajustes mínimos aos templates de V&V.
</commit_message>
<xml_diff>
--- a/Artefatos de Documentação/Processo Genérico/6-Verificacao e Validacao/Templates/Caso de Teste.docx
+++ b/Artefatos de Documentação/Processo Genérico/6-Verificacao e Validacao/Templates/Caso de Teste.docx
@@ -223,14 +223,6 @@
           <w:rFonts w:ascii="Times New Roman" w:hAnsi="Times New Roman" w:cs="Times New Roman"/>
         </w:rPr>
       </w:pPr>
-      <w:r>
-        <w:rPr>
-          <w:rFonts w:ascii="Times New Roman" w:eastAsia="Arial" w:hAnsi="Times New Roman" w:cs="Times New Roman"/>
-          <w:b/>
-          <w:sz w:val="24"/>
-        </w:rPr>
-        <w:t>Responsáveis pela Elaboração</w:t>
-      </w:r>
     </w:p>
     <w:p>
       <w:pPr>
@@ -240,43 +232,24 @@
           <w:rFonts w:ascii="Times New Roman" w:hAnsi="Times New Roman" w:cs="Times New Roman"/>
         </w:rPr>
       </w:pPr>
-      <w:r>
-        <w:rPr>
-          <w:rFonts w:ascii="Times New Roman" w:eastAsia="Arial" w:hAnsi="Times New Roman" w:cs="Times New Roman"/>
-          <w:b/>
-          <w:color w:val="00B050"/>
-          <w:sz w:val="24"/>
-        </w:rPr>
-        <w:t>Moisés Hilário Rodrigues</w:t>
-      </w:r>
     </w:p>
     <w:p>
       <w:pPr>
         <w:spacing w:before="60" w:after="60"/>
         <w:jc w:val="center"/>
         <w:rPr>
-          <w:rFonts w:ascii="Times New Roman" w:eastAsia="Arial" w:hAnsi="Times New Roman" w:cs="Times New Roman"/>
-          <w:b/>
-          <w:color w:val="00B050"/>
-          <w:sz w:val="24"/>
-        </w:rPr>
-      </w:pPr>
-      <w:r>
-        <w:rPr>
-          <w:rFonts w:ascii="Times New Roman" w:eastAsia="Arial" w:hAnsi="Times New Roman" w:cs="Times New Roman"/>
-          <w:b/>
-          <w:color w:val="00B050"/>
-          <w:sz w:val="24"/>
-        </w:rPr>
-        <w:t>Igor Moura Brandão</w:t>
-      </w:r>
-    </w:p>
-    <w:p>
-      <w:pPr>
-        <w:rPr>
-          <w:rFonts w:ascii="Times New Roman" w:hAnsi="Times New Roman" w:cs="Times New Roman"/>
-        </w:rPr>
-      </w:pPr>
+          <w:rFonts w:ascii="Times New Roman" w:hAnsi="Times New Roman" w:cs="Times New Roman"/>
+        </w:rPr>
+      </w:pPr>
+    </w:p>
+    <w:p>
+      <w:pPr>
+        <w:rPr>
+          <w:rFonts w:ascii="Times New Roman" w:hAnsi="Times New Roman" w:cs="Times New Roman"/>
+        </w:rPr>
+      </w:pPr>
+      <w:bookmarkStart w:id="0" w:name="_GoBack"/>
+      <w:bookmarkEnd w:id="0"/>
     </w:p>
     <w:p>
       <w:pPr>
@@ -1723,10 +1696,7 @@
         </w:tc>
       </w:tr>
     </w:tbl>
-    <w:p>
-      <w:bookmarkStart w:id="0" w:name="_GoBack"/>
-      <w:bookmarkEnd w:id="0"/>
-    </w:p>
+    <w:p/>
     <w:sectPr>
       <w:footerReference w:type="default" r:id="rId7"/>
       <w:pgSz w:w="11906" w:h="16838"/>
@@ -2824,7 +2794,7 @@
 </file>
 
 <file path=customXml/itemProps1.xml><?xml version="1.0" encoding="utf-8"?>
-<ds:datastoreItem xmlns:ds="http://schemas.openxmlformats.org/officeDocument/2006/customXml" ds:itemID="{1EFCE2BA-B3A8-40F5-8362-F8283D5E3CB7}">
+<ds:datastoreItem xmlns:ds="http://schemas.openxmlformats.org/officeDocument/2006/customXml" ds:itemID="{8D48A750-752D-400F-9503-7411AB0BDE10}">
   <ds:schemaRefs>
     <ds:schemaRef ds:uri="http://schemas.openxmlformats.org/officeDocument/2006/bibliography"/>
   </ds:schemaRefs>

</xml_diff>